<commit_message>
171028 add osi png
</commit_message>
<xml_diff>
--- a/huawei_exam/advance/ACL/ACL.docx
+++ b/huawei_exam/advance/ACL/ACL.docx
@@ -3,6 +3,11 @@
 <w:document xmlns:wpc="http://schemas.microsoft.com/office/word/2010/wordprocessingCanvas" xmlns:mc="http://schemas.openxmlformats.org/markup-compatibility/2006" xmlns:o="urn:schemas-microsoft-com:office:office" xmlns:r="http://schemas.openxmlformats.org/officeDocument/2006/relationships" xmlns:m="http://schemas.openxmlformats.org/officeDocument/2006/math" xmlns:v="urn:schemas-microsoft-com:vml" xmlns:wp14="http://schemas.microsoft.com/office/word/2010/wordprocessingDrawing" xmlns:wp="http://schemas.openxmlformats.org/drawingml/2006/wordprocessingDrawing" xmlns:w10="urn:schemas-microsoft-com:office:word" xmlns:w="http://schemas.openxmlformats.org/wordprocessingml/2006/main" xmlns:w14="http://schemas.microsoft.com/office/word/2010/wordml" xmlns:wpg="http://schemas.microsoft.com/office/word/2010/wordprocessingGroup" xmlns:wpi="http://schemas.microsoft.com/office/word/2010/wordprocessingInk" xmlns:wne="http://schemas.microsoft.com/office/word/2006/wordml" xmlns:wps="http://schemas.microsoft.com/office/word/2010/wordprocessingShape" mc:Ignorable="w14 wp14">
   <w:body>
     <w:p>
+      <w:pPr>
+        <w:rPr>
+          <w:rFonts w:hint="eastAsia"/>
+        </w:rPr>
+      </w:pPr>
       <w:r>
         <w:rPr>
           <w:rFonts w:hint="eastAsia"/>
@@ -28,24 +33,45 @@
         <w:t>）定义一系列的规则，设备根据规则对数据包进行分类，并针对不同的报文进行不同的处理，实现对网络访问行为的控制、限制网络流量、提高网络性能、防止网络攻击等。</w:t>
       </w:r>
     </w:p>
+    <w:p>
+      <w:pPr>
+        <w:rPr>
+          <w:rFonts w:hint="eastAsia"/>
+        </w:rPr>
+      </w:pPr>
+    </w:p>
+    <w:p>
+      <w:r>
+        <w:rPr>
+          <w:rFonts w:hint="eastAsia"/>
+        </w:rPr>
+        <w:t>核心技术：包过滤</w:t>
+      </w:r>
+    </w:p>
+    <w:p>
+      <w:pPr>
+        <w:pStyle w:val="a6"/>
+        <w:rPr>
+          <w:rFonts w:hint="eastAsia"/>
+          <w:sz w:val="28"/>
+        </w:rPr>
+      </w:pPr>
+      <w:r>
+        <w:rPr>
+          <w:rFonts w:hint="eastAsia"/>
+          <w:sz w:val="28"/>
+        </w:rPr>
+        <w:t>ACL</w:t>
+      </w:r>
+      <w:r>
+        <w:rPr>
+          <w:rFonts w:hint="eastAsia"/>
+          <w:sz w:val="28"/>
+        </w:rPr>
+        <w:t>的分类</w:t>
+      </w:r>
+    </w:p>
     <w:p/>
-    <w:p>
-      <w:pPr>
-        <w:pStyle w:val="a6"/>
-      </w:pPr>
-      <w:r>
-        <w:rPr>
-          <w:rFonts w:hint="eastAsia"/>
-        </w:rPr>
-        <w:t>ACL</w:t>
-      </w:r>
-      <w:r>
-        <w:rPr>
-          <w:rFonts w:hint="eastAsia"/>
-        </w:rPr>
-        <w:t>的分类</w:t>
-      </w:r>
-    </w:p>
     <w:tbl>
       <w:tblPr>
         <w:tblW w:w="6180" w:type="dxa"/>
@@ -513,41 +539,67 @@
     <w:p>
       <w:pPr>
         <w:pStyle w:val="a6"/>
-      </w:pPr>
-      <w:r>
-        <w:rPr>
-          <w:rFonts w:hint="eastAsia"/>
+        <w:rPr>
+          <w:rFonts w:hint="eastAsia"/>
+          <w:sz w:val="28"/>
+        </w:rPr>
+      </w:pPr>
+      <w:r>
+        <w:rPr>
+          <w:rFonts w:hint="eastAsia"/>
+          <w:sz w:val="28"/>
         </w:rPr>
         <w:t>ACL</w:t>
       </w:r>
       <w:r>
         <w:rPr>
           <w:rFonts w:hint="eastAsia"/>
+          <w:sz w:val="28"/>
         </w:rPr>
         <w:t>的规则</w:t>
       </w:r>
     </w:p>
     <w:p/>
+    <w:p>
+      <w:r>
+        <w:rPr>
+          <w:rFonts w:hint="eastAsia"/>
+        </w:rPr>
+        <w:t>在接口的一个方向上，只能应用一个</w:t>
+      </w:r>
+      <w:r>
+        <w:rPr>
+          <w:rFonts w:hint="eastAsia"/>
+        </w:rPr>
+        <w:t>ACL</w:t>
+      </w:r>
+    </w:p>
     <w:p/>
     <w:p>
       <w:pPr>
         <w:pStyle w:val="a6"/>
-      </w:pPr>
-      <w:r>
-        <w:rPr>
-          <w:rFonts w:hint="eastAsia"/>
+        <w:rPr>
+          <w:sz w:val="28"/>
+        </w:rPr>
+      </w:pPr>
+      <w:r>
+        <w:rPr>
+          <w:rFonts w:hint="eastAsia"/>
+          <w:sz w:val="28"/>
         </w:rPr>
         <w:t>基本</w:t>
       </w:r>
       <w:r>
         <w:rPr>
           <w:rFonts w:hint="eastAsia"/>
+          <w:sz w:val="28"/>
         </w:rPr>
         <w:t>ACL</w:t>
       </w:r>
       <w:r>
         <w:rPr>
           <w:rFonts w:hint="eastAsia"/>
+          <w:sz w:val="28"/>
         </w:rPr>
         <w:t>的配置</w:t>
       </w:r>
@@ -595,13 +647,7 @@
         </w:drawing>
       </w:r>
     </w:p>
-    <w:p>
-      <w:pPr>
-        <w:rPr>
-          <w:rFonts w:hint="eastAsia"/>
-        </w:rPr>
-      </w:pPr>
-    </w:p>
+    <w:p/>
     <w:p>
       <w:r>
         <w:rPr>
@@ -655,116 +701,59 @@
     <w:p>
       <w:pPr>
         <w:rPr>
-          <w:rFonts w:ascii="Courier New" w:hAnsi="Courier New" w:cs="Courier New" w:hint="eastAsia"/>
-          <w:color w:val="7F7F7F" w:themeColor="text1" w:themeTint="80"/>
-          <w:kern w:val="0"/>
-          <w:sz w:val="16"/>
-          <w:szCs w:val="20"/>
-        </w:rPr>
-      </w:pPr>
-    </w:p>
-    <w:p>
-      <w:pPr>
-        <w:rPr>
-          <w:rFonts w:ascii="Courier New" w:hAnsi="Courier New" w:cs="Courier New" w:hint="eastAsia"/>
-          <w:color w:val="7F7F7F" w:themeColor="text1" w:themeTint="80"/>
-          <w:kern w:val="0"/>
-          <w:sz w:val="16"/>
-          <w:szCs w:val="20"/>
-        </w:rPr>
-      </w:pPr>
-      <w:r>
-        <w:rPr>
-          <w:rFonts w:ascii="Courier New" w:hAnsi="Courier New" w:cs="Courier New"/>
-          <w:color w:val="7F7F7F" w:themeColor="text1" w:themeTint="80"/>
-          <w:kern w:val="0"/>
-          <w:sz w:val="16"/>
-          <w:szCs w:val="20"/>
-        </w:rPr>
-        <w:t>[Route A</w:t>
-      </w:r>
-      <w:proofErr w:type="gramStart"/>
-      <w:r>
-        <w:rPr>
-          <w:rFonts w:ascii="Courier New" w:hAnsi="Courier New" w:cs="Courier New"/>
-          <w:color w:val="7F7F7F" w:themeColor="text1" w:themeTint="80"/>
-          <w:kern w:val="0"/>
-          <w:sz w:val="16"/>
-          <w:szCs w:val="20"/>
-        </w:rPr>
-        <w:t>]</w:t>
-      </w:r>
-      <w:proofErr w:type="spellStart"/>
-      <w:r>
-        <w:rPr>
-          <w:rFonts w:ascii="Courier New" w:hAnsi="Courier New" w:cs="Courier New"/>
-          <w:color w:val="7F7F7F" w:themeColor="text1" w:themeTint="80"/>
-          <w:kern w:val="0"/>
-          <w:sz w:val="16"/>
-          <w:szCs w:val="20"/>
-        </w:rPr>
-        <w:t>acl</w:t>
-      </w:r>
-      <w:proofErr w:type="spellEnd"/>
-      <w:proofErr w:type="gramEnd"/>
-      <w:r>
-        <w:rPr>
-          <w:rFonts w:ascii="Courier New" w:hAnsi="Courier New" w:cs="Courier New"/>
-          <w:color w:val="7F7F7F" w:themeColor="text1" w:themeTint="80"/>
-          <w:kern w:val="0"/>
-          <w:sz w:val="16"/>
-          <w:szCs w:val="20"/>
-        </w:rPr>
-        <w:t xml:space="preserve"> number 2000</w:t>
-      </w:r>
-    </w:p>
-    <w:p>
-      <w:pPr>
-        <w:rPr>
-          <w:rFonts w:ascii="Courier New" w:hAnsi="Courier New" w:cs="Courier New" w:hint="eastAsia"/>
-          <w:color w:val="7F7F7F" w:themeColor="text1" w:themeTint="80"/>
-          <w:kern w:val="0"/>
-          <w:sz w:val="16"/>
-          <w:szCs w:val="20"/>
-        </w:rPr>
-      </w:pPr>
-      <w:r>
-        <w:rPr>
-          <w:rFonts w:ascii="Courier New" w:hAnsi="Courier New" w:cs="Courier New"/>
-          <w:color w:val="7F7F7F" w:themeColor="text1" w:themeTint="80"/>
-          <w:kern w:val="0"/>
-          <w:sz w:val="16"/>
-          <w:szCs w:val="20"/>
-        </w:rPr>
-        <w:t>[Route A-acl-basic-2000</w:t>
-      </w:r>
-      <w:proofErr w:type="gramStart"/>
-      <w:r>
-        <w:rPr>
-          <w:rFonts w:ascii="Courier New" w:hAnsi="Courier New" w:cs="Courier New"/>
-          <w:color w:val="7F7F7F" w:themeColor="text1" w:themeTint="80"/>
-          <w:kern w:val="0"/>
-          <w:sz w:val="16"/>
-          <w:szCs w:val="20"/>
-        </w:rPr>
-        <w:t>]rule</w:t>
-      </w:r>
-      <w:proofErr w:type="gramEnd"/>
-      <w:r>
-        <w:rPr>
-          <w:rFonts w:ascii="Courier New" w:hAnsi="Courier New" w:cs="Courier New"/>
-          <w:color w:val="7F7F7F" w:themeColor="text1" w:themeTint="80"/>
-          <w:kern w:val="0"/>
-          <w:sz w:val="16"/>
-          <w:szCs w:val="20"/>
-        </w:rPr>
-        <w:t xml:space="preserve"> permit source 192.168.1.1 0</w:t>
-      </w:r>
-    </w:p>
-    <w:p>
-      <w:pPr>
-        <w:rPr>
-          <w:rFonts w:hint="eastAsia"/>
+          <w:rFonts w:ascii="Courier New" w:hAnsi="Courier New" w:cs="Courier New"/>
+          <w:color w:val="7F7F7F" w:themeColor="text1" w:themeTint="80"/>
+          <w:kern w:val="0"/>
+          <w:sz w:val="16"/>
+          <w:szCs w:val="20"/>
+        </w:rPr>
+      </w:pPr>
+    </w:p>
+    <w:p>
+      <w:pPr>
+        <w:rPr>
+          <w:rFonts w:ascii="Courier New" w:hAnsi="Courier New" w:cs="Courier New"/>
+          <w:color w:val="7F7F7F" w:themeColor="text1" w:themeTint="80"/>
+          <w:kern w:val="0"/>
+          <w:sz w:val="16"/>
+          <w:szCs w:val="20"/>
+        </w:rPr>
+      </w:pPr>
+      <w:r>
+        <w:rPr>
+          <w:rFonts w:ascii="Courier New" w:hAnsi="Courier New" w:cs="Courier New"/>
+          <w:color w:val="7F7F7F" w:themeColor="text1" w:themeTint="80"/>
+          <w:kern w:val="0"/>
+          <w:sz w:val="16"/>
+          <w:szCs w:val="20"/>
+        </w:rPr>
+        <w:t>[Route A]acl number 2000</w:t>
+      </w:r>
+    </w:p>
+    <w:p>
+      <w:pPr>
+        <w:rPr>
+          <w:rFonts w:ascii="Courier New" w:hAnsi="Courier New" w:cs="Courier New"/>
+          <w:color w:val="7F7F7F" w:themeColor="text1" w:themeTint="80"/>
+          <w:kern w:val="0"/>
+          <w:sz w:val="16"/>
+          <w:szCs w:val="20"/>
+        </w:rPr>
+      </w:pPr>
+      <w:r>
+        <w:rPr>
+          <w:rFonts w:ascii="Courier New" w:hAnsi="Courier New" w:cs="Courier New"/>
+          <w:color w:val="7F7F7F" w:themeColor="text1" w:themeTint="80"/>
+          <w:kern w:val="0"/>
+          <w:sz w:val="16"/>
+          <w:szCs w:val="20"/>
+        </w:rPr>
+        <w:t>[Route A-acl-basic-2000]rule permit source 192.168.1.1 0</w:t>
+      </w:r>
+    </w:p>
+    <w:p>
+      <w:pPr>
+        <w:rPr>
           <w:noProof/>
         </w:rPr>
       </w:pPr>
@@ -776,29 +765,7 @@
           <w:sz w:val="16"/>
           <w:szCs w:val="20"/>
         </w:rPr>
-        <w:t>[Route A-acl-basic-2000</w:t>
-      </w:r>
-      <w:proofErr w:type="gramStart"/>
-      <w:r>
-        <w:rPr>
-          <w:rFonts w:ascii="Courier New" w:hAnsi="Courier New" w:cs="Courier New"/>
-          <w:color w:val="7F7F7F" w:themeColor="text1" w:themeTint="80"/>
-          <w:kern w:val="0"/>
-          <w:sz w:val="16"/>
-          <w:szCs w:val="20"/>
-        </w:rPr>
-        <w:t>]rule</w:t>
-      </w:r>
-      <w:proofErr w:type="gramEnd"/>
-      <w:r>
-        <w:rPr>
-          <w:rFonts w:ascii="Courier New" w:hAnsi="Courier New" w:cs="Courier New"/>
-          <w:color w:val="7F7F7F" w:themeColor="text1" w:themeTint="80"/>
-          <w:kern w:val="0"/>
-          <w:sz w:val="16"/>
-          <w:szCs w:val="20"/>
-        </w:rPr>
-        <w:t xml:space="preserve"> de</w:t>
+        <w:t>[Route A-acl-basic-2000]rule de</w:t>
       </w:r>
       <w:r>
         <w:rPr>
@@ -814,7 +781,6 @@
     <w:p>
       <w:pPr>
         <w:rPr>
-          <w:rFonts w:hint="eastAsia"/>
           <w:noProof/>
         </w:rPr>
       </w:pPr>
@@ -824,14 +790,12 @@
         <w:tabs>
           <w:tab w:val="left" w:pos="2027"/>
         </w:tabs>
-        <w:rPr>
-          <w:rFonts w:hint="eastAsia"/>
-        </w:rPr>
-      </w:pPr>
-      <w:r>
-        <w:rPr>
-          <w:rFonts w:hint="eastAsia"/>
-        </w:rPr>
+      </w:pPr>
+      <w:r>
+        <w:rPr>
+          <w:rFonts w:hint="eastAsia"/>
+        </w:rPr>
+        <w:lastRenderedPageBreak/>
         <w:t>在端口上添加</w:t>
       </w:r>
       <w:r>
@@ -844,7 +808,7 @@
           <w:tab w:val="left" w:pos="2027"/>
         </w:tabs>
         <w:rPr>
-          <w:rFonts w:ascii="Courier New" w:hAnsi="Courier New" w:cs="Courier New" w:hint="eastAsia"/>
+          <w:rFonts w:ascii="Courier New" w:hAnsi="Courier New" w:cs="Courier New"/>
           <w:color w:val="7F7F7F" w:themeColor="text1" w:themeTint="80"/>
           <w:kern w:val="0"/>
           <w:sz w:val="16"/>
@@ -858,7 +822,7 @@
           <w:tab w:val="left" w:pos="2027"/>
         </w:tabs>
         <w:rPr>
-          <w:rFonts w:ascii="Courier New" w:hAnsi="Courier New" w:cs="Courier New" w:hint="eastAsia"/>
+          <w:rFonts w:ascii="Courier New" w:hAnsi="Courier New" w:cs="Courier New"/>
           <w:color w:val="7F7F7F" w:themeColor="text1" w:themeTint="80"/>
           <w:kern w:val="0"/>
           <w:sz w:val="16"/>
@@ -897,56 +861,16 @@
           <w:sz w:val="16"/>
           <w:szCs w:val="20"/>
         </w:rPr>
-        <w:lastRenderedPageBreak/>
-        <w:t>[Route A-GigabitEthernet0/0/0</w:t>
-      </w:r>
-      <w:proofErr w:type="gramStart"/>
-      <w:r>
-        <w:rPr>
-          <w:rFonts w:ascii="Courier New" w:hAnsi="Courier New" w:cs="Courier New"/>
-          <w:color w:val="7F7F7F" w:themeColor="text1" w:themeTint="80"/>
-          <w:kern w:val="0"/>
-          <w:sz w:val="16"/>
-          <w:szCs w:val="20"/>
-        </w:rPr>
-        <w:t>]traffic</w:t>
-      </w:r>
-      <w:proofErr w:type="gramEnd"/>
-      <w:r>
-        <w:rPr>
-          <w:rFonts w:ascii="Courier New" w:hAnsi="Courier New" w:cs="Courier New"/>
-          <w:color w:val="7F7F7F" w:themeColor="text1" w:themeTint="80"/>
-          <w:kern w:val="0"/>
-          <w:sz w:val="16"/>
-          <w:szCs w:val="20"/>
-        </w:rPr>
-        <w:t xml:space="preserve">-filter inbound </w:t>
-      </w:r>
-      <w:proofErr w:type="spellStart"/>
-      <w:r>
-        <w:rPr>
-          <w:rFonts w:ascii="Courier New" w:hAnsi="Courier New" w:cs="Courier New"/>
-          <w:color w:val="7F7F7F" w:themeColor="text1" w:themeTint="80"/>
-          <w:kern w:val="0"/>
-          <w:sz w:val="16"/>
-          <w:szCs w:val="20"/>
-        </w:rPr>
-        <w:t>acl</w:t>
-      </w:r>
-      <w:proofErr w:type="spellEnd"/>
-      <w:r>
-        <w:rPr>
-          <w:rFonts w:ascii="Courier New" w:hAnsi="Courier New" w:cs="Courier New"/>
-          <w:color w:val="7F7F7F" w:themeColor="text1" w:themeTint="80"/>
-          <w:kern w:val="0"/>
-          <w:sz w:val="16"/>
-          <w:szCs w:val="20"/>
-        </w:rPr>
-        <w:t xml:space="preserve"> 2000</w:t>
+        <w:t>[Route A-GigabitEthernet0/0/0]traffic-filter inbound acl 2000</w:t>
       </w:r>
     </w:p>
     <w:p/>
     <w:p>
+      <w:pPr>
+        <w:rPr>
+          <w:rFonts w:hint="eastAsia"/>
+        </w:rPr>
+      </w:pPr>
       <w:r>
         <w:rPr>
           <w:rFonts w:hint="eastAsia"/>
@@ -954,12 +878,8 @@
         <w:t>验证</w:t>
       </w:r>
     </w:p>
-    <w:p>
-      <w:pPr>
-        <w:rPr>
-          <w:rFonts w:hint="eastAsia"/>
-        </w:rPr>
-      </w:pPr>
+    <w:p/>
+    <w:p>
       <w:r>
         <w:rPr>
           <w:rFonts w:hint="eastAsia"/>
@@ -973,7 +893,6 @@
         <w:t>测正常</w:t>
       </w:r>
     </w:p>
-    <w:p/>
     <w:p>
       <w:r>
         <w:rPr>
@@ -1016,13 +935,7 @@
         </w:drawing>
       </w:r>
     </w:p>
-    <w:p>
-      <w:pPr>
-        <w:rPr>
-          <w:rFonts w:hint="eastAsia"/>
-        </w:rPr>
-      </w:pPr>
-    </w:p>
+    <w:p/>
     <w:p>
       <w:r>
         <w:rPr>
@@ -1036,13 +949,6 @@
         </w:rPr>
         <w:t>测不通</w:t>
       </w:r>
-    </w:p>
-    <w:p>
-      <w:pPr>
-        <w:rPr>
-          <w:rFonts w:hint="eastAsia"/>
-        </w:rPr>
-      </w:pPr>
     </w:p>
     <w:p>
       <w:r>
@@ -1086,19 +992,8 @@
         </w:drawing>
       </w:r>
     </w:p>
-    <w:p>
-      <w:pPr>
-        <w:rPr>
-          <w:rFonts w:hint="eastAsia"/>
-        </w:rPr>
-      </w:pPr>
-    </w:p>
-    <w:p>
-      <w:pPr>
-        <w:rPr>
-          <w:rFonts w:hint="eastAsia"/>
-        </w:rPr>
-      </w:pPr>
+    <w:p/>
+    <w:p>
       <w:r>
         <w:rPr>
           <w:rFonts w:hint="eastAsia"/>
@@ -1112,13 +1007,7 @@
         <w:t>生效</w:t>
       </w:r>
     </w:p>
-    <w:p>
-      <w:pPr>
-        <w:rPr>
-          <w:rFonts w:hint="eastAsia"/>
-        </w:rPr>
-      </w:pPr>
-    </w:p>
+    <w:p/>
     <w:p>
       <w:pPr>
         <w:autoSpaceDE w:val="0"/>
@@ -1152,31 +1041,7 @@
           <w:sz w:val="16"/>
           <w:szCs w:val="20"/>
         </w:rPr>
-        <w:t xml:space="preserve">display </w:t>
-      </w:r>
-      <w:proofErr w:type="spellStart"/>
-      <w:r>
-        <w:rPr>
-          <w:rFonts w:ascii="Courier New" w:hAnsi="Courier New" w:cs="Courier New"/>
-          <w:b/>
-          <w:color w:val="7F7F7F" w:themeColor="text1" w:themeTint="80"/>
-          <w:kern w:val="0"/>
-          <w:sz w:val="16"/>
-          <w:szCs w:val="20"/>
-        </w:rPr>
-        <w:t>acl</w:t>
-      </w:r>
-      <w:proofErr w:type="spellEnd"/>
-      <w:r>
-        <w:rPr>
-          <w:rFonts w:ascii="Courier New" w:hAnsi="Courier New" w:cs="Courier New"/>
-          <w:b/>
-          <w:color w:val="7F7F7F" w:themeColor="text1" w:themeTint="80"/>
-          <w:kern w:val="0"/>
-          <w:sz w:val="16"/>
-          <w:szCs w:val="20"/>
-        </w:rPr>
-        <w:t xml:space="preserve"> 2000</w:t>
+        <w:t>display acl 2000</w:t>
       </w:r>
     </w:p>
     <w:p>
@@ -1218,27 +1083,15 @@
           <w:szCs w:val="20"/>
         </w:rPr>
       </w:pPr>
-      <w:proofErr w:type="spellStart"/>
-      <w:r>
-        <w:rPr>
-          <w:rFonts w:ascii="Courier New" w:hAnsi="Courier New" w:cs="Courier New"/>
-          <w:color w:val="7F7F7F" w:themeColor="text1" w:themeTint="80"/>
-          <w:kern w:val="0"/>
-          <w:sz w:val="16"/>
-          <w:szCs w:val="20"/>
-        </w:rPr>
-        <w:t>Acl's</w:t>
-      </w:r>
-      <w:proofErr w:type="spellEnd"/>
-      <w:r>
-        <w:rPr>
-          <w:rFonts w:ascii="Courier New" w:hAnsi="Courier New" w:cs="Courier New"/>
-          <w:color w:val="7F7F7F" w:themeColor="text1" w:themeTint="80"/>
-          <w:kern w:val="0"/>
-          <w:sz w:val="16"/>
-          <w:szCs w:val="20"/>
-        </w:rPr>
-        <w:t xml:space="preserve"> step is 5</w:t>
+      <w:r>
+        <w:rPr>
+          <w:rFonts w:ascii="Courier New" w:hAnsi="Courier New" w:cs="Courier New"/>
+          <w:color w:val="7F7F7F" w:themeColor="text1" w:themeTint="80"/>
+          <w:kern w:val="0"/>
+          <w:sz w:val="16"/>
+          <w:szCs w:val="20"/>
+        </w:rPr>
+        <w:t>Acl's step is 5</w:t>
       </w:r>
     </w:p>
     <w:p>
@@ -1253,7 +1106,6 @@
           <w:kern w:val="0"/>
           <w:sz w:val="16"/>
           <w:szCs w:val="20"/>
-          <w:lang w:val="zh-CN"/>
         </w:rPr>
       </w:pPr>
       <w:r>
@@ -1273,7 +1125,6 @@
           <w:kern w:val="0"/>
           <w:sz w:val="16"/>
           <w:szCs w:val="20"/>
-          <w:lang w:val="zh-CN"/>
         </w:rPr>
         <w:t>rule 5 permit source 192.168.1.1 0 (5 matches)</w:t>
       </w:r>
@@ -1292,7 +1143,6 @@
           <w:kern w:val="0"/>
           <w:sz w:val="16"/>
           <w:szCs w:val="20"/>
-          <w:lang w:val="zh-CN"/>
         </w:rPr>
         <w:t xml:space="preserve"> rule 10 deny source 192.168.1.0 0.0.0.255 (5 matches)</w:t>
       </w:r>
@@ -1300,7 +1150,6 @@
     <w:p>
       <w:pPr>
         <w:rPr>
-          <w:rFonts w:hint="eastAsia"/>
           <w:noProof/>
         </w:rPr>
       </w:pPr>
@@ -1388,41 +1237,7 @@
           <w:sz w:val="16"/>
           <w:szCs w:val="20"/>
         </w:rPr>
-        <w:t xml:space="preserve">Interface                   </w:t>
-      </w:r>
-      <w:proofErr w:type="gramStart"/>
-      <w:r>
-        <w:rPr>
-          <w:rFonts w:ascii="Courier New" w:hAnsi="Courier New" w:cs="Courier New"/>
-          <w:color w:val="7F7F7F" w:themeColor="text1" w:themeTint="80"/>
-          <w:kern w:val="0"/>
-          <w:sz w:val="16"/>
-          <w:szCs w:val="20"/>
-        </w:rPr>
-        <w:t xml:space="preserve">Direction  </w:t>
-      </w:r>
-      <w:proofErr w:type="spellStart"/>
-      <w:r>
-        <w:rPr>
-          <w:rFonts w:ascii="Courier New" w:hAnsi="Courier New" w:cs="Courier New"/>
-          <w:color w:val="7F7F7F" w:themeColor="text1" w:themeTint="80"/>
-          <w:kern w:val="0"/>
-          <w:sz w:val="16"/>
-          <w:szCs w:val="20"/>
-        </w:rPr>
-        <w:t>AppliedRecord</w:t>
-      </w:r>
-      <w:proofErr w:type="spellEnd"/>
-      <w:proofErr w:type="gramEnd"/>
-      <w:r>
-        <w:rPr>
-          <w:rFonts w:ascii="Courier New" w:hAnsi="Courier New" w:cs="Courier New"/>
-          <w:color w:val="7F7F7F" w:themeColor="text1" w:themeTint="80"/>
-          <w:kern w:val="0"/>
-          <w:sz w:val="16"/>
-          <w:szCs w:val="20"/>
-        </w:rPr>
-        <w:t xml:space="preserve">       </w:t>
+        <w:t xml:space="preserve">Interface                   Direction  AppliedRecord       </w:t>
       </w:r>
     </w:p>
     <w:p>
@@ -1472,29 +1287,7 @@
           <w:sz w:val="16"/>
           <w:szCs w:val="20"/>
         </w:rPr>
-        <w:t xml:space="preserve">GigabitEthernet0/0/0        inbound    </w:t>
-      </w:r>
-      <w:proofErr w:type="spellStart"/>
-      <w:r>
-        <w:rPr>
-          <w:rFonts w:ascii="Courier New" w:hAnsi="Courier New" w:cs="Courier New"/>
-          <w:color w:val="7F7F7F" w:themeColor="text1" w:themeTint="80"/>
-          <w:kern w:val="0"/>
-          <w:sz w:val="16"/>
-          <w:szCs w:val="20"/>
-        </w:rPr>
-        <w:t>acl</w:t>
-      </w:r>
-      <w:proofErr w:type="spellEnd"/>
-      <w:r>
-        <w:rPr>
-          <w:rFonts w:ascii="Courier New" w:hAnsi="Courier New" w:cs="Courier New"/>
-          <w:color w:val="7F7F7F" w:themeColor="text1" w:themeTint="80"/>
-          <w:kern w:val="0"/>
-          <w:sz w:val="16"/>
-          <w:szCs w:val="20"/>
-        </w:rPr>
-        <w:t xml:space="preserve"> 2000</w:t>
+        <w:t>GigabitEthernet0/0/0        inbound    acl 2000</w:t>
       </w:r>
     </w:p>
     <w:p>
@@ -1522,7 +1315,6 @@
         <w:t>-----------------------------------------------------------</w:t>
       </w:r>
     </w:p>
-    <w:p/>
     <w:p>
       <w:pPr>
         <w:widowControl/>
@@ -1535,22 +1327,11 @@
           <w:szCs w:val="32"/>
         </w:rPr>
       </w:pPr>
-      <w:r>
-        <w:rPr>
-          <w:rFonts w:asciiTheme="majorHAnsi" w:eastAsia="宋体" w:hAnsiTheme="majorHAnsi" w:cstheme="majorBidi"/>
-          <w:b/>
-          <w:bCs/>
-          <w:sz w:val="32"/>
-          <w:szCs w:val="32"/>
-        </w:rPr>
-        <w:br w:type="page"/>
-      </w:r>
     </w:p>
     <w:p>
       <w:pPr>
         <w:pStyle w:val="a6"/>
         <w:rPr>
-          <w:rFonts w:hint="eastAsia"/>
           <w:sz w:val="28"/>
         </w:rPr>
       </w:pPr>
@@ -1626,7 +1407,30 @@
         </w:drawing>
       </w:r>
     </w:p>
-    <w:p/>
+    <w:p>
+      <w:pPr>
+        <w:rPr>
+          <w:rFonts w:hint="eastAsia"/>
+        </w:rPr>
+      </w:pPr>
+    </w:p>
+    <w:p>
+      <w:pPr>
+        <w:rPr>
+          <w:rFonts w:hint="eastAsia"/>
+        </w:rPr>
+      </w:pPr>
+      <w:r>
+        <w:rPr>
+          <w:rFonts w:hint="eastAsia"/>
+        </w:rPr>
+        <w:t>配置过程略</w:t>
+      </w:r>
+    </w:p>
+    <w:p>
+      <w:bookmarkStart w:id="0" w:name="_GoBack"/>
+      <w:bookmarkEnd w:id="0"/>
+    </w:p>
     <w:p>
       <w:pPr>
         <w:autoSpaceDE w:val="0"/>
@@ -1660,31 +1464,7 @@
           <w:sz w:val="16"/>
           <w:szCs w:val="20"/>
         </w:rPr>
-        <w:t xml:space="preserve">display </w:t>
-      </w:r>
-      <w:proofErr w:type="spellStart"/>
-      <w:r>
-        <w:rPr>
-          <w:rFonts w:ascii="Courier New" w:hAnsi="Courier New" w:cs="Courier New"/>
-          <w:b/>
-          <w:color w:val="7F7F7F" w:themeColor="text1" w:themeTint="80"/>
-          <w:kern w:val="0"/>
-          <w:sz w:val="16"/>
-          <w:szCs w:val="20"/>
-        </w:rPr>
-        <w:t>acl</w:t>
-      </w:r>
-      <w:proofErr w:type="spellEnd"/>
-      <w:r>
-        <w:rPr>
-          <w:rFonts w:ascii="Courier New" w:hAnsi="Courier New" w:cs="Courier New"/>
-          <w:b/>
-          <w:color w:val="7F7F7F" w:themeColor="text1" w:themeTint="80"/>
-          <w:kern w:val="0"/>
-          <w:sz w:val="16"/>
-          <w:szCs w:val="20"/>
-        </w:rPr>
-        <w:t xml:space="preserve"> 3000</w:t>
+        <w:t>display acl 3000</w:t>
       </w:r>
     </w:p>
     <w:p>
@@ -1726,27 +1506,15 @@
           <w:szCs w:val="20"/>
         </w:rPr>
       </w:pPr>
-      <w:proofErr w:type="spellStart"/>
-      <w:r>
-        <w:rPr>
-          <w:rFonts w:ascii="Courier New" w:hAnsi="Courier New" w:cs="Courier New"/>
-          <w:color w:val="7F7F7F" w:themeColor="text1" w:themeTint="80"/>
-          <w:kern w:val="0"/>
-          <w:sz w:val="16"/>
-          <w:szCs w:val="20"/>
-        </w:rPr>
-        <w:t>Acl's</w:t>
-      </w:r>
-      <w:proofErr w:type="spellEnd"/>
-      <w:r>
-        <w:rPr>
-          <w:rFonts w:ascii="Courier New" w:hAnsi="Courier New" w:cs="Courier New"/>
-          <w:color w:val="7F7F7F" w:themeColor="text1" w:themeTint="80"/>
-          <w:kern w:val="0"/>
-          <w:sz w:val="16"/>
-          <w:szCs w:val="20"/>
-        </w:rPr>
-        <w:t xml:space="preserve"> step is 5</w:t>
+      <w:r>
+        <w:rPr>
+          <w:rFonts w:ascii="Courier New" w:hAnsi="Courier New" w:cs="Courier New"/>
+          <w:color w:val="7F7F7F" w:themeColor="text1" w:themeTint="80"/>
+          <w:kern w:val="0"/>
+          <w:sz w:val="16"/>
+          <w:szCs w:val="20"/>
+        </w:rPr>
+        <w:t>Acl's step is 5</w:t>
       </w:r>
     </w:p>
     <w:p>
@@ -1771,73 +1539,7 @@
           <w:sz w:val="16"/>
           <w:szCs w:val="20"/>
         </w:rPr>
-        <w:t xml:space="preserve"> </w:t>
-      </w:r>
-      <w:proofErr w:type="gramStart"/>
-      <w:r>
-        <w:rPr>
-          <w:rFonts w:ascii="Courier New" w:hAnsi="Courier New" w:cs="Courier New"/>
-          <w:color w:val="7F7F7F" w:themeColor="text1" w:themeTint="80"/>
-          <w:kern w:val="0"/>
-          <w:sz w:val="16"/>
-          <w:szCs w:val="20"/>
-        </w:rPr>
-        <w:t>rule</w:t>
-      </w:r>
-      <w:proofErr w:type="gramEnd"/>
-      <w:r>
-        <w:rPr>
-          <w:rFonts w:ascii="Courier New" w:hAnsi="Courier New" w:cs="Courier New"/>
-          <w:color w:val="7F7F7F" w:themeColor="text1" w:themeTint="80"/>
-          <w:kern w:val="0"/>
-          <w:sz w:val="16"/>
-          <w:szCs w:val="20"/>
-        </w:rPr>
-        <w:t xml:space="preserve"> 5 permit </w:t>
-      </w:r>
-      <w:proofErr w:type="spellStart"/>
-      <w:r>
-        <w:rPr>
-          <w:rFonts w:ascii="Courier New" w:hAnsi="Courier New" w:cs="Courier New"/>
-          <w:color w:val="7F7F7F" w:themeColor="text1" w:themeTint="80"/>
-          <w:kern w:val="0"/>
-          <w:sz w:val="16"/>
-          <w:szCs w:val="20"/>
-        </w:rPr>
-        <w:t>tcp</w:t>
-      </w:r>
-      <w:proofErr w:type="spellEnd"/>
-      <w:r>
-        <w:rPr>
-          <w:rFonts w:ascii="Courier New" w:hAnsi="Courier New" w:cs="Courier New"/>
-          <w:color w:val="7F7F7F" w:themeColor="text1" w:themeTint="80"/>
-          <w:kern w:val="0"/>
-          <w:sz w:val="16"/>
-          <w:szCs w:val="20"/>
-        </w:rPr>
-        <w:t xml:space="preserve"> destination 172.16.1.1 0 destination-port </w:t>
-      </w:r>
-      <w:proofErr w:type="spellStart"/>
-      <w:r>
-        <w:rPr>
-          <w:rFonts w:ascii="Courier New" w:hAnsi="Courier New" w:cs="Courier New"/>
-          <w:color w:val="7F7F7F" w:themeColor="text1" w:themeTint="80"/>
-          <w:kern w:val="0"/>
-          <w:sz w:val="16"/>
-          <w:szCs w:val="20"/>
-        </w:rPr>
-        <w:t>eq</w:t>
-      </w:r>
-      <w:proofErr w:type="spellEnd"/>
-      <w:r>
-        <w:rPr>
-          <w:rFonts w:ascii="Courier New" w:hAnsi="Courier New" w:cs="Courier New"/>
-          <w:color w:val="7F7F7F" w:themeColor="text1" w:themeTint="80"/>
-          <w:kern w:val="0"/>
-          <w:sz w:val="16"/>
-          <w:szCs w:val="20"/>
-        </w:rPr>
-        <w:t xml:space="preserve"> ftp </w:t>
+        <w:t xml:space="preserve"> rule 5 permit tcp destination 172.16.1.1 0 destination-port eq ftp </w:t>
       </w:r>
     </w:p>
     <w:p>
@@ -1862,97 +1564,48 @@
           <w:sz w:val="16"/>
           <w:szCs w:val="20"/>
         </w:rPr>
+        <w:t xml:space="preserve"> rule 10 permit icmp source 192.168.1.2 0 destination 172.16.1.2 0 </w:t>
+      </w:r>
+    </w:p>
+    <w:p>
+      <w:pPr>
+        <w:rPr>
+          <w:rFonts w:ascii="Courier New" w:hAnsi="Courier New" w:cs="Courier New"/>
+          <w:color w:val="7F7F7F" w:themeColor="text1" w:themeTint="80"/>
+          <w:kern w:val="0"/>
+          <w:sz w:val="16"/>
+          <w:szCs w:val="20"/>
+        </w:rPr>
+      </w:pPr>
+      <w:r>
+        <w:rPr>
+          <w:rFonts w:ascii="Courier New" w:hAnsi="Courier New" w:cs="Courier New"/>
+          <w:color w:val="7F7F7F" w:themeColor="text1" w:themeTint="80"/>
+          <w:kern w:val="0"/>
+          <w:sz w:val="16"/>
+          <w:szCs w:val="20"/>
+        </w:rPr>
         <w:t xml:space="preserve"> </w:t>
       </w:r>
-      <w:proofErr w:type="gramStart"/>
-      <w:r>
-        <w:rPr>
-          <w:rFonts w:ascii="Courier New" w:hAnsi="Courier New" w:cs="Courier New"/>
-          <w:color w:val="7F7F7F" w:themeColor="text1" w:themeTint="80"/>
-          <w:kern w:val="0"/>
-          <w:sz w:val="16"/>
-          <w:szCs w:val="20"/>
-        </w:rPr>
-        <w:t>rule</w:t>
-      </w:r>
-      <w:proofErr w:type="gramEnd"/>
-      <w:r>
-        <w:rPr>
-          <w:rFonts w:ascii="Courier New" w:hAnsi="Courier New" w:cs="Courier New"/>
-          <w:color w:val="7F7F7F" w:themeColor="text1" w:themeTint="80"/>
-          <w:kern w:val="0"/>
-          <w:sz w:val="16"/>
-          <w:szCs w:val="20"/>
-        </w:rPr>
-        <w:t xml:space="preserve"> 10 permit </w:t>
-      </w:r>
-      <w:proofErr w:type="spellStart"/>
-      <w:r>
-        <w:rPr>
-          <w:rFonts w:ascii="Courier New" w:hAnsi="Courier New" w:cs="Courier New"/>
-          <w:color w:val="7F7F7F" w:themeColor="text1" w:themeTint="80"/>
-          <w:kern w:val="0"/>
-          <w:sz w:val="16"/>
-          <w:szCs w:val="20"/>
-        </w:rPr>
-        <w:t>icmp</w:t>
-      </w:r>
-      <w:proofErr w:type="spellEnd"/>
-      <w:r>
-        <w:rPr>
-          <w:rFonts w:ascii="Courier New" w:hAnsi="Courier New" w:cs="Courier New"/>
-          <w:color w:val="7F7F7F" w:themeColor="text1" w:themeTint="80"/>
-          <w:kern w:val="0"/>
-          <w:sz w:val="16"/>
-          <w:szCs w:val="20"/>
-        </w:rPr>
-        <w:t xml:space="preserve"> source 192.168.1.2 0 destination 172.16.1.2 0 </w:t>
-      </w:r>
-    </w:p>
-    <w:p>
-      <w:pPr>
-        <w:rPr>
-          <w:rFonts w:ascii="Courier New" w:hAnsi="Courier New" w:cs="Courier New" w:hint="eastAsia"/>
-          <w:color w:val="7F7F7F" w:themeColor="text1" w:themeTint="80"/>
-          <w:kern w:val="0"/>
-          <w:sz w:val="16"/>
-          <w:szCs w:val="20"/>
-          <w:lang w:val="zh-CN"/>
-        </w:rPr>
-      </w:pPr>
-      <w:r>
-        <w:rPr>
-          <w:rFonts w:ascii="Courier New" w:hAnsi="Courier New" w:cs="Courier New"/>
-          <w:color w:val="7F7F7F" w:themeColor="text1" w:themeTint="80"/>
-          <w:kern w:val="0"/>
-          <w:sz w:val="16"/>
-          <w:szCs w:val="20"/>
-        </w:rPr>
-        <w:t xml:space="preserve"> </w:t>
-      </w:r>
-      <w:r>
-        <w:rPr>
-          <w:rFonts w:ascii="Courier New" w:hAnsi="Courier New" w:cs="Courier New"/>
-          <w:color w:val="7F7F7F" w:themeColor="text1" w:themeTint="80"/>
-          <w:kern w:val="0"/>
-          <w:sz w:val="16"/>
-          <w:szCs w:val="20"/>
-          <w:lang w:val="zh-CN"/>
+      <w:r>
+        <w:rPr>
+          <w:rFonts w:ascii="Courier New" w:hAnsi="Courier New" w:cs="Courier New"/>
+          <w:color w:val="7F7F7F" w:themeColor="text1" w:themeTint="80"/>
+          <w:kern w:val="0"/>
+          <w:sz w:val="16"/>
+          <w:szCs w:val="20"/>
         </w:rPr>
         <w:t>rule 15 deny ip (154 matches)</w:t>
       </w:r>
-      <w:bookmarkStart w:id="0" w:name="_GoBack"/>
-      <w:bookmarkEnd w:id="0"/>
-    </w:p>
-    <w:p>
-      <w:pPr>
-        <w:rPr>
-          <w:rFonts w:ascii="Courier New" w:hAnsi="Courier New" w:cs="Courier New" w:hint="eastAsia"/>
-          <w:color w:val="7F7F7F" w:themeColor="text1" w:themeTint="80"/>
-          <w:kern w:val="0"/>
-          <w:sz w:val="16"/>
-          <w:szCs w:val="20"/>
-          <w:lang w:val="zh-CN"/>
+    </w:p>
+    <w:p>
+      <w:pPr>
+        <w:rPr>
+          <w:rFonts w:ascii="Courier New" w:hAnsi="Courier New" w:cs="Courier New"/>
+          <w:color w:val="7F7F7F" w:themeColor="text1" w:themeTint="80"/>
+          <w:kern w:val="0"/>
+          <w:sz w:val="16"/>
+          <w:szCs w:val="20"/>
         </w:rPr>
       </w:pPr>
     </w:p>
@@ -2039,29 +1692,7 @@
           <w:sz w:val="16"/>
           <w:szCs w:val="20"/>
         </w:rPr>
-        <w:t xml:space="preserve">Interface                   </w:t>
-      </w:r>
-      <w:proofErr w:type="gramStart"/>
-      <w:r>
-        <w:rPr>
-          <w:rFonts w:ascii="Courier New" w:hAnsi="Courier New" w:cs="Courier New"/>
-          <w:color w:val="7F7F7F" w:themeColor="text1" w:themeTint="80"/>
-          <w:kern w:val="0"/>
-          <w:sz w:val="16"/>
-          <w:szCs w:val="20"/>
-        </w:rPr>
-        <w:t>Direction  AppliedRecord</w:t>
-      </w:r>
-      <w:proofErr w:type="gramEnd"/>
-      <w:r>
-        <w:rPr>
-          <w:rFonts w:ascii="Courier New" w:hAnsi="Courier New" w:cs="Courier New"/>
-          <w:color w:val="7F7F7F" w:themeColor="text1" w:themeTint="80"/>
-          <w:kern w:val="0"/>
-          <w:sz w:val="16"/>
-          <w:szCs w:val="20"/>
-        </w:rPr>
-        <w:t xml:space="preserve">       </w:t>
+        <w:t xml:space="preserve">Interface                   Direction  AppliedRecord       </w:t>
       </w:r>
     </w:p>
     <w:p>

</xml_diff>